<commit_message>
Plano e metodos alterado
</commit_message>
<xml_diff>
--- a/Plan and methods_ingles.docx
+++ b/Plan and methods_ingles.docx
@@ -3,7 +3,15 @@
 <w:document xmlns:wpc="http://schemas.microsoft.com/office/word/2010/wordprocessingCanvas" xmlns:mc="http://schemas.openxmlformats.org/markup-compatibility/2006" xmlns:o="urn:schemas-microsoft-com:office:office" xmlns:r="http://schemas.openxmlformats.org/officeDocument/2006/relationships" xmlns:m="http://schemas.openxmlformats.org/officeDocument/2006/math" xmlns:v="urn:schemas-microsoft-com:vml" xmlns:wp14="http://schemas.microsoft.com/office/word/2010/wordprocessingDrawing" xmlns:wp="http://schemas.openxmlformats.org/drawingml/2006/wordprocessingDrawing" xmlns:w10="urn:schemas-microsoft-com:office:word" xmlns:w="http://schemas.openxmlformats.org/wordprocessingml/2006/main" xmlns:w14="http://schemas.microsoft.com/office/word/2010/wordml" xmlns:w15="http://schemas.microsoft.com/office/word/2012/wordml" xmlns:wpg="http://schemas.microsoft.com/office/word/2010/wordprocessingGroup" xmlns:wpi="http://schemas.microsoft.com/office/word/2010/wordprocessingInk" xmlns:wne="http://schemas.microsoft.com/office/word/2006/wordml" xmlns:wps="http://schemas.microsoft.com/office/word/2010/wordprocessingShape" mc:Ignorable="w14 w15 wp14">
   <w:body>
     <w:p>
-      <w:r>
+      <w:pPr>
+        <w:rPr>
+          <w:lang w:val="en-US"/>
+        </w:rPr>
+      </w:pPr>
+      <w:r>
+        <w:rPr>
+          <w:lang w:val="en-US"/>
+        </w:rPr>
         <w:t>Plan and methods</w:t>
       </w:r>
     </w:p>
@@ -15,6 +23,9 @@
         </w:rPr>
       </w:pPr>
       <w:r>
+        <w:rPr>
+          <w:lang w:val="en-US"/>
+        </w:rPr>
         <w:tab/>
       </w:r>
       <w:r>
@@ -213,16 +224,6 @@
     </w:p>
     <w:p>
       <w:pPr>
-        <w:pStyle w:val="ListParagraph"/>
-        <w:ind w:left="1425"/>
-        <w:jc w:val="both"/>
-        <w:rPr>
-          <w:lang w:val="en-US"/>
-        </w:rPr>
-      </w:pPr>
-    </w:p>
-    <w:p>
-      <w:pPr>
         <w:ind w:firstLine="708"/>
         <w:jc w:val="both"/>
         <w:rPr>
@@ -384,63 +385,8 @@
       </w:pPr>
       <w:r>
         <w:rPr>
-          <w:noProof/>
-          <w:lang w:eastAsia="pt-PT"/>
-        </w:rPr>
-        <w:drawing>
-          <wp:inline distT="0" distB="0" distL="0" distR="0" wp14:anchorId="1483E8CA" wp14:editId="23864E0C">
-            <wp:extent cx="4657725" cy="1861185"/>
-            <wp:effectExtent l="0" t="0" r="9525" b="5715"/>
-            <wp:docPr id="1" name="Picture 1" descr="C:\Users\Luís\Desktop\Pipe\IST\4_Ano\2_Semestre\GCT\Trabalho GCT\diagram_of_plasma_spray_dev.jpg"/>
-            <wp:cNvGraphicFramePr/>
-            <a:graphic xmlns:a="http://schemas.openxmlformats.org/drawingml/2006/main">
-              <a:graphicData uri="http://schemas.openxmlformats.org/drawingml/2006/picture">
-                <pic:pic xmlns:pic="http://schemas.openxmlformats.org/drawingml/2006/picture">
-                  <pic:nvPicPr>
-                    <pic:cNvPr id="0" name=""/>
-                    <pic:cNvPicPr/>
-                  </pic:nvPicPr>
-                  <pic:blipFill>
-                    <a:blip r:embed="rId5"/>
-                    <a:srcRect/>
-                    <a:stretch>
-                      <a:fillRect/>
-                    </a:stretch>
-                  </pic:blipFill>
-                  <pic:spPr>
-                    <a:xfrm>
-                      <a:off x="0" y="0"/>
-                      <a:ext cx="4657885" cy="1861249"/>
-                    </a:xfrm>
-                    <a:prstGeom prst="rect">
-                      <a:avLst/>
-                    </a:prstGeom>
-                    <a:noFill/>
-                    <a:ln>
-                      <a:noFill/>
-                      <a:prstDash/>
-                    </a:ln>
-                  </pic:spPr>
-                </pic:pic>
-              </a:graphicData>
-            </a:graphic>
-          </wp:inline>
-        </w:drawing>
-      </w:r>
-    </w:p>
-    <w:p>
-      <w:pPr>
-        <w:ind w:firstLine="708"/>
-        <w:jc w:val="both"/>
-        <w:rPr>
-          <w:lang w:val="en-US"/>
-        </w:rPr>
-      </w:pPr>
-      <w:r>
-        <w:rPr>
-          <w:lang w:val="en-US"/>
-        </w:rPr>
-        <w:lastRenderedPageBreak/>
+          <w:lang w:val="en-US"/>
+        </w:rPr>
         <w:t xml:space="preserve">In the third main task we will then characterize our structure in terms of electrical, optical and structural properties.  Also we collect this data we will compare it to the theoretical model concerning main task 1. The task leader will be Pedro Ribeiro. </w:t>
       </w:r>
     </w:p>
@@ -556,10 +502,33 @@
           <w:lang w:val="en-US"/>
         </w:rPr>
       </w:pPr>
-      <w:r>
-        <w:rPr>
-          <w:lang w:val="en-US"/>
-        </w:rPr>
+    </w:p>
+    <w:p>
+      <w:pPr>
+        <w:pStyle w:val="ListParagraph"/>
+        <w:ind w:left="1428"/>
+        <w:jc w:val="both"/>
+        <w:rPr>
+          <w:lang w:val="en-US"/>
+        </w:rPr>
+      </w:pPr>
+    </w:p>
+    <w:p>
+      <w:pPr>
+        <w:pStyle w:val="ListParagraph"/>
+        <w:ind w:left="1428"/>
+        <w:jc w:val="both"/>
+        <w:rPr>
+          <w:lang w:val="en-US"/>
+        </w:rPr>
+      </w:pPr>
+      <w:bookmarkStart w:id="0" w:name="_GoBack"/>
+      <w:bookmarkEnd w:id="0"/>
+      <w:r>
+        <w:rPr>
+          <w:lang w:val="en-US"/>
+        </w:rPr>
+        <w:lastRenderedPageBreak/>
         <w:t>-</w:t>
       </w:r>
       <w:r>
@@ -716,28 +685,11 @@
         </w:rPr>
         <w:t>-</w:t>
       </w:r>
-      <w:bookmarkStart w:id="0" w:name="_GoBack"/>
-      <w:bookmarkEnd w:id="0"/>
       <w:r>
         <w:rPr>
           <w:lang w:val="en-US"/>
         </w:rPr>
         <w:t>Fit of the experimental results with the theoretical model</w:t>
-      </w:r>
-    </w:p>
-    <w:p>
-      <w:pPr>
-        <w:ind w:firstLine="708"/>
-        <w:jc w:val="both"/>
-        <w:rPr>
-          <w:lang w:val="en-US"/>
-        </w:rPr>
-      </w:pPr>
-      <w:r>
-        <w:rPr>
-          <w:lang w:val="en-US"/>
-        </w:rPr>
-        <w:t>To measure the structural integrity of the material we will use the AFM (Atomic Force Microscopy). This method consists on using a probe on a cantilever and then it scans all the structure, so that we can obtain the properties that we desire from our structure.</w:t>
       </w:r>
     </w:p>
     <w:p>

</xml_diff>